<commit_message>
PvA ultimate v1.2.3.8.63 reverted pre-beta
</commit_message>
<xml_diff>
--- a/Project documents/inception-phase/pva-new/20160402_PvA.docx
+++ b/Project documents/inception-phase/pva-new/20160402_PvA.docx
@@ -180,23 +180,13 @@
             </w:sdtPr>
             <w:sdtEndPr/>
             <w:sdtContent>
-              <w:proofErr w:type="spellStart"/>
               <w:r>
                 <w:rPr>
                   <w:color w:val="5B9BD5" w:themeColor="accent1"/>
                   <w:sz w:val="28"/>
                   <w:szCs w:val="28"/>
                 </w:rPr>
-                <w:t>Barroc</w:t>
-              </w:r>
-              <w:proofErr w:type="spellEnd"/>
-              <w:r>
-                <w:rPr>
-                  <w:color w:val="5B9BD5" w:themeColor="accent1"/>
-                  <w:sz w:val="28"/>
-                  <w:szCs w:val="28"/>
-                </w:rPr>
-                <w:t>-IT</w:t>
+                <w:t>Barroc-IT</w:t>
               </w:r>
             </w:sdtContent>
           </w:sdt>
@@ -2382,81 +2372,17 @@
           <w:lang w:val="en-US"/>
         </w:rPr>
       </w:pPr>
-      <w:proofErr w:type="spellStart"/>
-      <w:r>
-        <w:rPr>
-          <w:lang w:val="en-US"/>
-        </w:rPr>
-        <w:t>Barroc</w:t>
-      </w:r>
-      <w:proofErr w:type="spellEnd"/>
-      <w:r>
-        <w:rPr>
-          <w:lang w:val="en-US"/>
-        </w:rPr>
-        <w:t xml:space="preserve">-IT is a software </w:t>
-      </w:r>
-      <w:proofErr w:type="spellStart"/>
-      <w:r>
-        <w:rPr>
-          <w:lang w:val="en-US"/>
-        </w:rPr>
-        <w:t>developement</w:t>
-      </w:r>
-      <w:proofErr w:type="spellEnd"/>
-      <w:r>
-        <w:rPr>
-          <w:lang w:val="en-US"/>
-        </w:rPr>
-        <w:t xml:space="preserve"> company </w:t>
-      </w:r>
-      <w:r>
-        <w:rPr>
-          <w:lang w:val="en-US"/>
-        </w:rPr>
-        <w:t xml:space="preserve">that offers a wide array of different applications for education purposes. They already made programs like </w:t>
-      </w:r>
-      <w:proofErr w:type="spellStart"/>
-      <w:r>
-        <w:rPr>
-          <w:lang w:val="en-US"/>
-        </w:rPr>
-        <w:t>Evictus</w:t>
-      </w:r>
-      <w:proofErr w:type="spellEnd"/>
-      <w:r>
-        <w:rPr>
-          <w:lang w:val="en-US"/>
-        </w:rPr>
-        <w:t xml:space="preserve"> and </w:t>
-      </w:r>
-      <w:proofErr w:type="spellStart"/>
-      <w:r>
-        <w:rPr>
-          <w:lang w:val="en-US"/>
-        </w:rPr>
-        <w:t>StudentTracker</w:t>
-      </w:r>
-      <w:proofErr w:type="spellEnd"/>
-      <w:r>
-        <w:rPr>
-          <w:lang w:val="en-US"/>
-        </w:rPr>
-        <w:t xml:space="preserve">. Those programs are used for administration. </w:t>
-      </w:r>
-      <w:proofErr w:type="spellStart"/>
-      <w:r>
-        <w:rPr>
-          <w:lang w:val="en-US"/>
-        </w:rPr>
-        <w:t>Barroc</w:t>
-      </w:r>
-      <w:proofErr w:type="spellEnd"/>
-      <w:r>
-        <w:rPr>
-          <w:lang w:val="en-US"/>
-        </w:rPr>
-        <w:t>-IT wants a web application to make the customer administration go more smoothly, and edit automatically.</w:t>
+      <w:r>
+        <w:rPr>
+          <w:lang w:val="en-US"/>
+        </w:rPr>
+        <w:t xml:space="preserve">Barroc-IT is a software developement company </w:t>
+      </w:r>
+      <w:r>
+        <w:rPr>
+          <w:lang w:val="en-US"/>
+        </w:rPr>
+        <w:t>that offers a wide array of different applications for education purposes. They already made programs like Evictus and StudentTracker. Those programs are used for administration. Barroc-IT wants a web application to make the customer administration go more smoothly, and edit automatically.</w:t>
       </w:r>
     </w:p>
     <w:p>
@@ -2571,21 +2497,7 @@
         <w:rPr>
           <w:lang w:val="en-US"/>
         </w:rPr>
-        <w:t xml:space="preserve">thus the client Mr. Van </w:t>
-      </w:r>
-      <w:proofErr w:type="spellStart"/>
-      <w:r>
-        <w:rPr>
-          <w:lang w:val="en-US"/>
-        </w:rPr>
-        <w:t>Bueren</w:t>
-      </w:r>
-      <w:proofErr w:type="spellEnd"/>
-      <w:r>
-        <w:rPr>
-          <w:lang w:val="en-US"/>
-        </w:rPr>
-        <w:t>.</w:t>
+        <w:t>thus the client Mr. Van Bueren.</w:t>
       </w:r>
     </w:p>
     <w:p>
@@ -2622,16 +2534,8 @@
         <w:rPr>
           <w:lang w:val="en-US"/>
         </w:rPr>
-        <w:t xml:space="preserve">Van </w:t>
-      </w:r>
-      <w:proofErr w:type="spellStart"/>
-      <w:r>
-        <w:rPr>
-          <w:lang w:val="en-US"/>
-        </w:rPr>
-        <w:t>Bueren</w:t>
-      </w:r>
-      <w:proofErr w:type="spellEnd"/>
+        <w:t>Van Bueren</w:t>
+      </w:r>
       <w:r>
         <w:rPr>
           <w:lang w:val="en-US"/>
@@ -2642,21 +2546,7 @@
         <w:rPr>
           <w:lang w:val="en-US"/>
         </w:rPr>
-        <w:t xml:space="preserve">He will </w:t>
-      </w:r>
-      <w:proofErr w:type="gramStart"/>
-      <w:r>
-        <w:rPr>
-          <w:lang w:val="en-US"/>
-        </w:rPr>
-        <w:t>also ,</w:t>
-      </w:r>
-      <w:proofErr w:type="gramEnd"/>
-      <w:r>
-        <w:rPr>
-          <w:lang w:val="en-US"/>
-        </w:rPr>
-        <w:t xml:space="preserve"> inter alia, to approve the PVA and evaluate the project</w:t>
+        <w:t>He will also , inter alia, to approve the PVA and evaluate the project</w:t>
       </w:r>
       <w:r>
         <w:rPr>
@@ -2668,35 +2558,7 @@
         <w:rPr>
           <w:lang w:val="en-US"/>
         </w:rPr>
-        <w:t xml:space="preserve">The contractor is the </w:t>
-      </w:r>
-      <w:proofErr w:type="spellStart"/>
-      <w:r>
-        <w:rPr>
-          <w:lang w:val="en-US"/>
-        </w:rPr>
-        <w:t>organisation</w:t>
-      </w:r>
-      <w:proofErr w:type="spellEnd"/>
-      <w:r>
-        <w:rPr>
-          <w:lang w:val="en-US"/>
-        </w:rPr>
-        <w:t xml:space="preserve"> </w:t>
-      </w:r>
-      <w:proofErr w:type="spellStart"/>
-      <w:r>
-        <w:rPr>
-          <w:lang w:val="en-US"/>
-        </w:rPr>
-        <w:t>Lionweb</w:t>
-      </w:r>
-      <w:proofErr w:type="spellEnd"/>
-      <w:r>
-        <w:rPr>
-          <w:lang w:val="en-US"/>
-        </w:rPr>
-        <w:t>, the will design and implement the current project.</w:t>
+        <w:t>The contractor is the organisation Lionweb, the will design and implement the current project.</w:t>
       </w:r>
     </w:p>
     <w:p>
@@ -2763,15 +2625,7 @@
         </w:numPr>
       </w:pPr>
       <w:r>
-        <w:t xml:space="preserve">Draft </w:t>
-      </w:r>
-      <w:proofErr w:type="spellStart"/>
-      <w:r>
-        <w:t>the</w:t>
-      </w:r>
-      <w:proofErr w:type="spellEnd"/>
-      <w:r>
-        <w:t xml:space="preserve"> PVA</w:t>
+        <w:t>Draft the PVA</w:t>
       </w:r>
       <w:r>
         <w:t>,</w:t>
@@ -2809,29 +2663,9 @@
           <w:numId w:val="1"/>
         </w:numPr>
       </w:pPr>
-      <w:proofErr w:type="spellStart"/>
-      <w:proofErr w:type="gramStart"/>
-      <w:r>
-        <w:t>interviewing</w:t>
-      </w:r>
-      <w:proofErr w:type="spellEnd"/>
-      <w:proofErr w:type="gramEnd"/>
-      <w:r>
-        <w:t xml:space="preserve"> </w:t>
-      </w:r>
-      <w:proofErr w:type="spellStart"/>
-      <w:r>
-        <w:t>various</w:t>
-      </w:r>
-      <w:proofErr w:type="spellEnd"/>
-      <w:r>
-        <w:t xml:space="preserve"> </w:t>
-      </w:r>
-      <w:proofErr w:type="spellStart"/>
-      <w:r>
-        <w:t>departments</w:t>
-      </w:r>
-      <w:proofErr w:type="spellEnd"/>
+      <w:r>
+        <w:t>interviewing various departments</w:t>
+      </w:r>
       <w:r>
         <w:t>,</w:t>
       </w:r>
@@ -2886,13 +2720,8 @@
           <w:numId w:val="1"/>
         </w:numPr>
       </w:pPr>
-      <w:proofErr w:type="spellStart"/>
-      <w:r>
-        <w:t>Create</w:t>
-      </w:r>
-      <w:proofErr w:type="spellEnd"/>
-      <w:r>
-        <w:t xml:space="preserve"> a planning</w:t>
+      <w:r>
+        <w:t>Create a planning</w:t>
       </w:r>
       <w:r>
         <w:t>,</w:t>
@@ -2931,21 +2760,8 @@
         </w:numPr>
       </w:pPr>
       <w:r>
-        <w:t xml:space="preserve">Making </w:t>
-      </w:r>
-      <w:proofErr w:type="spellStart"/>
-      <w:r>
-        <w:t>the</w:t>
-      </w:r>
-      <w:proofErr w:type="spellEnd"/>
-      <w:r>
-        <w:t xml:space="preserve"> web </w:t>
-      </w:r>
-      <w:proofErr w:type="spellStart"/>
-      <w:r>
-        <w:t>application</w:t>
-      </w:r>
-      <w:proofErr w:type="spellEnd"/>
+        <w:t>Making the web application</w:t>
+      </w:r>
       <w:r>
         <w:t>,</w:t>
       </w:r>
@@ -2965,21 +2781,7 @@
         <w:rPr>
           <w:lang w:val="en-US"/>
         </w:rPr>
-        <w:t xml:space="preserve">Prepare an acceptance </w:t>
-      </w:r>
-      <w:proofErr w:type="gramStart"/>
-      <w:r>
-        <w:rPr>
-          <w:lang w:val="en-US"/>
-        </w:rPr>
-        <w:t>test ,</w:t>
-      </w:r>
-      <w:proofErr w:type="gramEnd"/>
-      <w:r>
-        <w:rPr>
-          <w:lang w:val="en-US"/>
-        </w:rPr>
-        <w:t xml:space="preserve"> </w:t>
+        <w:t xml:space="preserve">Prepare an acceptance test , </w:t>
       </w:r>
       <w:r>
         <w:rPr>
@@ -3128,21 +2930,7 @@
         <w:rPr>
           <w:lang w:val="en-US"/>
         </w:rPr>
-        <w:t xml:space="preserve"> Also after delivering the application to the company </w:t>
-      </w:r>
-      <w:proofErr w:type="spellStart"/>
-      <w:r>
-        <w:rPr>
-          <w:lang w:val="en-US"/>
-        </w:rPr>
-        <w:t>Lionweb</w:t>
-      </w:r>
-      <w:proofErr w:type="spellEnd"/>
-      <w:r>
-        <w:rPr>
-          <w:lang w:val="en-US"/>
-        </w:rPr>
-        <w:t xml:space="preserve"> is obliged to supp</w:t>
+        <w:t xml:space="preserve"> Also after delivering the application to the company Lionweb is obliged to supp</w:t>
       </w:r>
       <w:r>
         <w:rPr>
@@ -3154,35 +2942,7 @@
         <w:rPr>
           <w:lang w:val="en-US"/>
         </w:rPr>
-        <w:t xml:space="preserve"> </w:t>
-      </w:r>
-      <w:proofErr w:type="gramStart"/>
-      <w:r>
-        <w:rPr>
-          <w:lang w:val="en-US"/>
-        </w:rPr>
-        <w:t>year</w:t>
-      </w:r>
-      <w:proofErr w:type="gramEnd"/>
-      <w:r>
-        <w:rPr>
-          <w:lang w:val="en-US"/>
-        </w:rPr>
-        <w:t xml:space="preserve">. When the company want support after the first year the must pay for a new year support. Also </w:t>
-      </w:r>
-      <w:proofErr w:type="spellStart"/>
-      <w:r>
-        <w:rPr>
-          <w:lang w:val="en-US"/>
-        </w:rPr>
-        <w:t>Lionweb</w:t>
-      </w:r>
-      <w:proofErr w:type="spellEnd"/>
-      <w:r>
-        <w:rPr>
-          <w:lang w:val="en-US"/>
-        </w:rPr>
-        <w:t xml:space="preserve"> is obliged to give two hours of teaching about the system.</w:t>
+        <w:t xml:space="preserve"> year. When the company want support after the first year the must pay for a new year support. Also Lionweb is obliged to give two hours of teaching about the system.</w:t>
       </w:r>
     </w:p>
     <w:p>
@@ -3234,16 +2994,8 @@
         <w:rPr>
           <w:lang w:val="en-US"/>
         </w:rPr>
-        <w:t xml:space="preserve">The following products can get delivered to the </w:t>
-      </w:r>
-      <w:proofErr w:type="gramStart"/>
-      <w:r>
-        <w:rPr>
-          <w:lang w:val="en-US"/>
-        </w:rPr>
-        <w:t>customer :</w:t>
-      </w:r>
-      <w:proofErr w:type="gramEnd"/>
+        <w:t>The following products can get delivered to the customer :</w:t>
+      </w:r>
     </w:p>
     <w:p>
       <w:pPr>
@@ -3277,11 +3029,9 @@
           <w:numId w:val="1"/>
         </w:numPr>
       </w:pPr>
-      <w:proofErr w:type="spellStart"/>
       <w:r>
         <w:t>Wireframes</w:t>
       </w:r>
-      <w:proofErr w:type="spellEnd"/>
     </w:p>
     <w:p>
       <w:pPr>
@@ -3291,13 +3041,8 @@
           <w:numId w:val="1"/>
         </w:numPr>
       </w:pPr>
-      <w:proofErr w:type="spellStart"/>
-      <w:r>
-        <w:t>Functional</w:t>
-      </w:r>
-      <w:proofErr w:type="spellEnd"/>
-      <w:r>
-        <w:t xml:space="preserve"> design,</w:t>
+      <w:r>
+        <w:t>Functional design,</w:t>
       </w:r>
     </w:p>
     <w:p>
@@ -3308,21 +3053,8 @@
           <w:numId w:val="1"/>
         </w:numPr>
       </w:pPr>
-      <w:proofErr w:type="spellStart"/>
-      <w:r>
-        <w:t>Use</w:t>
-      </w:r>
-      <w:proofErr w:type="spellEnd"/>
-      <w:r>
-        <w:t xml:space="preserve">-case </w:t>
-      </w:r>
-      <w:proofErr w:type="spellStart"/>
-      <w:r>
-        <w:t>diagrams</w:t>
-      </w:r>
-      <w:proofErr w:type="spellEnd"/>
-      <w:r>
-        <w:t>,</w:t>
+      <w:r>
+        <w:t>Use-case diagrams,</w:t>
       </w:r>
     </w:p>
     <w:p>
@@ -3333,13 +3065,8 @@
           <w:numId w:val="1"/>
         </w:numPr>
       </w:pPr>
-      <w:proofErr w:type="spellStart"/>
-      <w:r>
-        <w:t>Use</w:t>
-      </w:r>
-      <w:proofErr w:type="spellEnd"/>
-      <w:r>
-        <w:t>-case templates,</w:t>
+      <w:r>
+        <w:t>Use-case templates,</w:t>
       </w:r>
     </w:p>
     <w:p>
@@ -3350,13 +3077,8 @@
           <w:numId w:val="1"/>
         </w:numPr>
       </w:pPr>
-      <w:proofErr w:type="spellStart"/>
-      <w:r>
-        <w:t>Exported</w:t>
-      </w:r>
-      <w:proofErr w:type="spellEnd"/>
-      <w:r>
-        <w:t xml:space="preserve"> database file,</w:t>
+      <w:r>
+        <w:t>Exported database file,</w:t>
       </w:r>
     </w:p>
     <w:p>
@@ -3379,13 +3101,8 @@
           <w:numId w:val="1"/>
         </w:numPr>
       </w:pPr>
-      <w:proofErr w:type="spellStart"/>
-      <w:r>
-        <w:t>Functional</w:t>
-      </w:r>
-      <w:proofErr w:type="spellEnd"/>
-      <w:r>
-        <w:t xml:space="preserve"> test,</w:t>
+      <w:r>
+        <w:t>Functional test,</w:t>
       </w:r>
     </w:p>
     <w:p>
@@ -3396,13 +3113,8 @@
           <w:numId w:val="1"/>
         </w:numPr>
       </w:pPr>
-      <w:proofErr w:type="spellStart"/>
-      <w:r>
-        <w:t>Acceptance</w:t>
-      </w:r>
-      <w:proofErr w:type="spellEnd"/>
-      <w:r>
-        <w:t xml:space="preserve"> test,</w:t>
+      <w:r>
+        <w:t>Acceptance test,</w:t>
       </w:r>
     </w:p>
     <w:p>
@@ -3413,21 +3125,8 @@
           <w:numId w:val="1"/>
         </w:numPr>
       </w:pPr>
-      <w:proofErr w:type="spellStart"/>
-      <w:r>
-        <w:t>User’s</w:t>
-      </w:r>
-      <w:proofErr w:type="spellEnd"/>
-      <w:r>
-        <w:t xml:space="preserve"> Guide in </w:t>
-      </w:r>
-      <w:proofErr w:type="spellStart"/>
-      <w:r>
-        <w:t>english</w:t>
-      </w:r>
-      <w:proofErr w:type="spellEnd"/>
-      <w:r>
-        <w:t>,</w:t>
+      <w:r>
+        <w:t>User’s Guide in english,</w:t>
       </w:r>
     </w:p>
     <w:p>
@@ -3523,63 +3222,7 @@
         <w:rPr>
           <w:lang w:val="en-US"/>
         </w:rPr>
-        <w:t xml:space="preserve">First we make a user friendly lay-out for the application. Secondly we make a </w:t>
-      </w:r>
-      <w:proofErr w:type="spellStart"/>
-      <w:r>
-        <w:rPr>
-          <w:lang w:val="en-US"/>
-        </w:rPr>
-        <w:t>helpfunction</w:t>
-      </w:r>
-      <w:proofErr w:type="spellEnd"/>
-      <w:r>
-        <w:rPr>
-          <w:lang w:val="en-US"/>
-        </w:rPr>
-        <w:t xml:space="preserve"> on the screen that explains the current page. At last we make </w:t>
-      </w:r>
-      <w:proofErr w:type="spellStart"/>
-      <w:r>
-        <w:rPr>
-          <w:lang w:val="en-US"/>
-        </w:rPr>
-        <w:t>a users</w:t>
-      </w:r>
-      <w:proofErr w:type="spellEnd"/>
-      <w:r>
-        <w:rPr>
-          <w:lang w:val="en-US"/>
-        </w:rPr>
-        <w:t xml:space="preserve"> manual to guide </w:t>
-      </w:r>
-      <w:proofErr w:type="gramStart"/>
-      <w:r>
-        <w:rPr>
-          <w:lang w:val="en-US"/>
-        </w:rPr>
-        <w:t>you</w:t>
-      </w:r>
-      <w:proofErr w:type="gramEnd"/>
-      <w:r>
-        <w:rPr>
-          <w:lang w:val="en-US"/>
-        </w:rPr>
-        <w:t xml:space="preserve"> </w:t>
-      </w:r>
-      <w:proofErr w:type="spellStart"/>
-      <w:r>
-        <w:rPr>
-          <w:lang w:val="en-US"/>
-        </w:rPr>
-        <w:t>trough</w:t>
-      </w:r>
-      <w:proofErr w:type="spellEnd"/>
-      <w:r>
-        <w:rPr>
-          <w:lang w:val="en-US"/>
-        </w:rPr>
-        <w:t xml:space="preserve"> the application.</w:t>
+        <w:t>First we make a user friendly lay-out for the application. Secondly we make a helpfunction on the screen that explains the current page. At last we make a users manual to guide you trough the application.</w:t>
       </w:r>
     </w:p>
     <w:p>
@@ -3638,21 +3281,7 @@
           <w:lang w:val="en-US"/>
         </w:rPr>
         <w:lastRenderedPageBreak/>
-        <w:t xml:space="preserve">When </w:t>
-      </w:r>
-      <w:proofErr w:type="spellStart"/>
-      <w:r>
-        <w:rPr>
-          <w:lang w:val="en-US"/>
-        </w:rPr>
-        <w:t>Barroc</w:t>
-      </w:r>
-      <w:proofErr w:type="spellEnd"/>
-      <w:r>
-        <w:rPr>
-          <w:lang w:val="en-US"/>
-        </w:rPr>
-        <w:t xml:space="preserve">-it want more pages in their system or other </w:t>
+        <w:t xml:space="preserve">When Barroc-it want more pages in their system or other </w:t>
       </w:r>
       <w:r>
         <w:rPr>
@@ -3664,21 +3293,7 @@
         <w:rPr>
           <w:lang w:val="en-US"/>
         </w:rPr>
-        <w:t xml:space="preserve">contact </w:t>
-      </w:r>
-      <w:proofErr w:type="spellStart"/>
-      <w:r>
-        <w:rPr>
-          <w:lang w:val="en-US"/>
-        </w:rPr>
-        <w:t>Lionweb</w:t>
-      </w:r>
-      <w:proofErr w:type="spellEnd"/>
-      <w:r>
-        <w:rPr>
-          <w:lang w:val="en-US"/>
-        </w:rPr>
-        <w:t xml:space="preserve"> or another company.</w:t>
+        <w:t>contact Lionweb or another company.</w:t>
       </w:r>
     </w:p>
     <w:p>
@@ -3722,128 +3337,36 @@
         </w:rPr>
         <w:t xml:space="preserve">The entire project is developed by </w:t>
       </w:r>
-      <w:proofErr w:type="spellStart"/>
-      <w:r>
-        <w:rPr>
-          <w:lang w:val="en-US"/>
-        </w:rPr>
-        <w:t>Lionweb</w:t>
-      </w:r>
-      <w:proofErr w:type="spellEnd"/>
-      <w:r>
-        <w:rPr>
-          <w:lang w:val="en-US"/>
-        </w:rPr>
-        <w:t xml:space="preserve">: </w:t>
-      </w:r>
-      <w:r>
-        <w:rPr>
-          <w:lang w:val="en-US"/>
-        </w:rPr>
-        <w:t xml:space="preserve">L. Bronner, K. </w:t>
-      </w:r>
-      <w:proofErr w:type="spellStart"/>
-      <w:r>
-        <w:rPr>
-          <w:lang w:val="en-US"/>
-        </w:rPr>
-        <w:t>Haarhuis</w:t>
-      </w:r>
-      <w:proofErr w:type="spellEnd"/>
-      <w:r>
-        <w:rPr>
-          <w:lang w:val="en-US"/>
-        </w:rPr>
-        <w:t xml:space="preserve">, T. </w:t>
-      </w:r>
-      <w:proofErr w:type="spellStart"/>
-      <w:r>
-        <w:rPr>
-          <w:lang w:val="en-US"/>
-        </w:rPr>
-        <w:t>Schachtschabel</w:t>
-      </w:r>
-      <w:proofErr w:type="spellEnd"/>
-      <w:r>
-        <w:rPr>
-          <w:lang w:val="en-US"/>
-        </w:rPr>
-        <w:t>, K. Jansse</w:t>
-      </w:r>
-      <w:r>
-        <w:rPr>
-          <w:lang w:val="en-US"/>
-        </w:rPr>
-        <w:t xml:space="preserve">n commissioned by H. van </w:t>
-      </w:r>
-      <w:proofErr w:type="spellStart"/>
-      <w:r>
-        <w:rPr>
-          <w:lang w:val="en-US"/>
-        </w:rPr>
-        <w:t>Bueren</w:t>
-      </w:r>
-      <w:proofErr w:type="spellEnd"/>
-      <w:r>
-        <w:rPr>
-          <w:lang w:val="en-US"/>
-        </w:rPr>
-        <w:t>.</w:t>
-      </w:r>
-    </w:p>
-    <w:p>
-      <w:pPr>
-        <w:rPr>
-          <w:lang w:val="en-US"/>
-        </w:rPr>
-      </w:pPr>
-      <w:r>
-        <w:rPr>
-          <w:lang w:val="en-US"/>
-        </w:rPr>
-        <w:t xml:space="preserve">First </w:t>
-      </w:r>
-      <w:proofErr w:type="spellStart"/>
-      <w:r>
-        <w:rPr>
-          <w:lang w:val="en-US"/>
-        </w:rPr>
-        <w:t>Lionweb</w:t>
-      </w:r>
-      <w:proofErr w:type="spellEnd"/>
-      <w:r>
-        <w:rPr>
-          <w:lang w:val="en-US"/>
-        </w:rPr>
-        <w:t xml:space="preserve"> will design the system with wireframes and UML schedules. Secondly </w:t>
-      </w:r>
-      <w:proofErr w:type="spellStart"/>
-      <w:r>
-        <w:rPr>
-          <w:lang w:val="en-US"/>
-        </w:rPr>
-        <w:t>Lionweb</w:t>
-      </w:r>
-      <w:proofErr w:type="spellEnd"/>
-      <w:r>
-        <w:rPr>
-          <w:lang w:val="en-US"/>
-        </w:rPr>
-        <w:t xml:space="preserve"> must making the system. At last </w:t>
-      </w:r>
-      <w:proofErr w:type="spellStart"/>
-      <w:r>
-        <w:rPr>
-          <w:lang w:val="en-US"/>
-        </w:rPr>
-        <w:t>Lionweb</w:t>
-      </w:r>
-      <w:proofErr w:type="spellEnd"/>
-      <w:r>
-        <w:rPr>
-          <w:lang w:val="en-US"/>
-        </w:rPr>
-        <w:t xml:space="preserve"> must test the system with a complex acceptance test.</w:t>
+      <w:r>
+        <w:rPr>
+          <w:lang w:val="en-US"/>
+        </w:rPr>
+        <w:t xml:space="preserve">Lionweb: </w:t>
+      </w:r>
+      <w:r>
+        <w:rPr>
+          <w:lang w:val="en-US"/>
+        </w:rPr>
+        <w:t>L. Bronner, K. Haarhuis, T. Schachtschabel, K. Jansse</w:t>
+      </w:r>
+      <w:r>
+        <w:rPr>
+          <w:lang w:val="en-US"/>
+        </w:rPr>
+        <w:t>n commissioned by H. van Bueren.</w:t>
+      </w:r>
+    </w:p>
+    <w:p>
+      <w:pPr>
+        <w:rPr>
+          <w:lang w:val="en-US"/>
+        </w:rPr>
+      </w:pPr>
+      <w:r>
+        <w:rPr>
+          <w:lang w:val="en-US"/>
+        </w:rPr>
+        <w:t>First Lionweb will design the system with wireframes and UML schedules. Secondly Lionweb must making the system. At last Lionweb must test the system with a complex acceptance test.</w:t>
       </w:r>
     </w:p>
     <w:p>
@@ -4132,13 +3655,6 @@
     </w:p>
     <w:p>
       <w:pPr>
-        <w:rPr>
-          <w:lang w:val="en-US"/>
-        </w:rPr>
-      </w:pPr>
-    </w:p>
-    <w:p>
-      <w:pPr>
         <w:pStyle w:val="Kop2"/>
         <w:rPr>
           <w:rStyle w:val="Kop3Char"/>
@@ -4178,11 +3694,7 @@
       <w:pPr>
         <w:pStyle w:val="Geenafstand"/>
         <w:rPr>
-          <w:rStyle w:val="Kop3Char"/>
-          <w:rFonts w:asciiTheme="minorHAnsi" w:eastAsiaTheme="minorEastAsia" w:hAnsiTheme="minorHAnsi" w:cstheme="minorBidi"/>
-          <w:color w:val="auto"/>
-          <w:sz w:val="20"/>
-          <w:szCs w:val="20"/>
+          <w:lang w:val="en-US"/>
         </w:rPr>
       </w:pPr>
       <w:r>
@@ -4268,12 +3780,9 @@
           <w:sz w:val="20"/>
           <w:szCs w:val="20"/>
         </w:rPr>
-        <w:t>likely the risk will accure. 1 will be not that likely and 5 will be very likely. The second rating is about how big the impact will be when this risk accures. 1 is not that big of an impact and 5 is a real big impact.</w:t>
-      </w:r>
-    </w:p>
-    <w:p>
-      <w:pPr>
-        <w:pStyle w:val="Geenafstand"/>
+        <w:t>likely the risk will accure. 1 will be not that likely and 5 will be very likely. The second rating is about how big the impact will be when this risk accures. 1 is not that big of an im</w:t>
+      </w:r>
+      <w:r>
         <w:rPr>
           <w:rStyle w:val="Kop3Char"/>
           <w:rFonts w:asciiTheme="minorHAnsi" w:eastAsiaTheme="minorEastAsia" w:hAnsiTheme="minorHAnsi" w:cstheme="minorBidi"/>
@@ -4281,20 +3790,7 @@
           <w:sz w:val="20"/>
           <w:szCs w:val="20"/>
         </w:rPr>
-      </w:pPr>
-    </w:p>
-    <w:p>
-      <w:pPr>
-        <w:rPr>
-          <w:lang w:val="en-US"/>
-        </w:rPr>
-      </w:pPr>
-      <w:r>
-        <w:rPr>
-          <w:rStyle w:val="Kop3Char"/>
-          <w:lang w:val="en-US"/>
-        </w:rPr>
-        <w:t>Not meeting the deadline</w:t>
+        <w:t>pact and 5 is a real big impact.</w:t>
       </w:r>
       <w:bookmarkEnd w:id="14"/>
       <w:r>
@@ -4303,384 +3799,716 @@
         </w:rPr>
         <w:t xml:space="preserve"> </w:t>
       </w:r>
-      <w:r>
-        <w:rPr>
-          <w:rStyle w:val="Kop3Char"/>
-        </w:rPr>
-        <w:t>(2) (4)</w:t>
-      </w:r>
-    </w:p>
-    <w:p>
-      <w:pPr>
-        <w:rPr>
-          <w:lang w:val="en-US"/>
-        </w:rPr>
-      </w:pPr>
-      <w:r>
-        <w:rPr>
-          <w:lang w:val="en-US"/>
-        </w:rPr>
-        <w:t xml:space="preserve">If the schedule is not adhered to by all concerned by both the project and the steering </w:t>
-      </w:r>
-      <w:r>
-        <w:rPr>
-          <w:lang w:val="en-US"/>
-        </w:rPr>
-        <w:t>committee,</w:t>
-      </w:r>
-      <w:r>
-        <w:rPr>
-          <w:lang w:val="en-US"/>
-        </w:rPr>
-        <w:t xml:space="preserve"> the risk that the deadline is not met by the project.</w:t>
-      </w:r>
-      <w:r>
-        <w:rPr>
-          <w:lang w:val="en-US"/>
-        </w:rPr>
-        <w:t xml:space="preserve"> We will prevent this </w:t>
-      </w:r>
-      <w:r>
-        <w:rPr>
-          <w:lang w:val="en-US"/>
-        </w:rPr>
-        <w:t xml:space="preserve">by keeping up with our schedule. If we can’t keep </w:t>
-      </w:r>
-      <w:proofErr w:type="gramStart"/>
-      <w:r>
-        <w:rPr>
-          <w:lang w:val="en-US"/>
-        </w:rPr>
-        <w:t>up</w:t>
-      </w:r>
-      <w:proofErr w:type="gramEnd"/>
-      <w:r>
-        <w:rPr>
-          <w:lang w:val="en-US"/>
-        </w:rPr>
-        <w:t xml:space="preserve"> we will schedule extra time for the project.</w:t>
-      </w:r>
-    </w:p>
-    <w:p>
-      <w:pPr>
-        <w:rPr>
-          <w:lang w:val="en-US"/>
-        </w:rPr>
-      </w:pPr>
-    </w:p>
-    <w:p>
-      <w:pPr>
-        <w:rPr>
-          <w:lang w:val="en-US"/>
-        </w:rPr>
-      </w:pPr>
-      <w:bookmarkStart w:id="15" w:name="_Toc462733127"/>
-      <w:r>
-        <w:rPr>
-          <w:rStyle w:val="Kop3Char"/>
-          <w:lang w:val="en-US"/>
-        </w:rPr>
-        <w:t>Feasibility of contract</w:t>
-      </w:r>
+    </w:p>
+    <w:p>
+      <w:pPr>
+        <w:pStyle w:val="Geenafstand"/>
+        <w:rPr>
+          <w:lang w:val="en-US"/>
+        </w:rPr>
+      </w:pPr>
+      <w:bookmarkStart w:id="15" w:name="_GoBack"/>
       <w:bookmarkEnd w:id="15"/>
-      <w:r>
-        <w:rPr>
-          <w:lang w:val="en-US"/>
-        </w:rPr>
-        <w:t xml:space="preserve"> </w:t>
-      </w:r>
-      <w:r>
-        <w:rPr>
-          <w:rStyle w:val="Kop3Char"/>
-        </w:rPr>
-        <w:t>(1) (4)</w:t>
-      </w:r>
-    </w:p>
-    <w:p>
-      <w:pPr>
-        <w:rPr>
-          <w:lang w:val="en-US"/>
-        </w:rPr>
-      </w:pPr>
-      <w:r>
-        <w:rPr>
-          <w:lang w:val="en-US"/>
-        </w:rPr>
-        <w:t xml:space="preserve">It may happen that the research goals </w:t>
-      </w:r>
-      <w:r>
-        <w:rPr>
-          <w:lang w:val="en-US"/>
-        </w:rPr>
-        <w:t>cannot</w:t>
-      </w:r>
-      <w:r>
-        <w:rPr>
-          <w:lang w:val="en-US"/>
-        </w:rPr>
-        <w:t xml:space="preserve"> be achieved because of lack of funds in to achieve this within the planned </w:t>
-      </w:r>
-      <w:r>
-        <w:rPr>
-          <w:lang w:val="en-US"/>
-        </w:rPr>
-        <w:t>timescale.</w:t>
-      </w:r>
-      <w:r>
-        <w:rPr>
-          <w:lang w:val="en-US"/>
-        </w:rPr>
-        <w:t xml:space="preserve"> This will be prevented by contact about the funds</w:t>
-      </w:r>
-      <w:r>
-        <w:rPr>
-          <w:lang w:val="en-US"/>
-        </w:rPr>
-        <w:br/>
-      </w:r>
-    </w:p>
-    <w:p>
-      <w:pPr>
-        <w:rPr>
-          <w:lang w:val="en-US"/>
-        </w:rPr>
-      </w:pPr>
-    </w:p>
-    <w:p>
-      <w:pPr>
-        <w:rPr>
-          <w:lang w:val="en-US"/>
-        </w:rPr>
-      </w:pPr>
-    </w:p>
-    <w:p>
-      <w:pPr>
-        <w:spacing w:before="0" w:after="160" w:line="259" w:lineRule="auto"/>
-        <w:rPr>
-          <w:caps/>
-          <w:spacing w:val="15"/>
-          <w:lang w:val="en-US"/>
-        </w:rPr>
-      </w:pPr>
-      <w:r>
-        <w:rPr>
-          <w:lang w:val="en-US"/>
-        </w:rPr>
-        <w:br w:type="page"/>
-      </w:r>
-    </w:p>
-    <w:p>
-      <w:pPr>
-        <w:pStyle w:val="Kop2"/>
-        <w:rPr>
-          <w:lang w:val="en-US"/>
-        </w:rPr>
-      </w:pPr>
-      <w:bookmarkStart w:id="16" w:name="_Toc462733128"/>
+    </w:p>
+    <w:tbl>
+      <w:tblPr>
+        <w:tblStyle w:val="Tabelraster"/>
+        <w:tblW w:w="0" w:type="auto"/>
+        <w:tblLook w:val="04A0" w:firstRow="1" w:lastRow="0" w:firstColumn="1" w:lastColumn="0" w:noHBand="0" w:noVBand="1"/>
+      </w:tblPr>
+      <w:tblGrid>
+        <w:gridCol w:w="2122"/>
+        <w:gridCol w:w="1842"/>
+        <w:gridCol w:w="1276"/>
+        <w:gridCol w:w="1276"/>
+        <w:gridCol w:w="1276"/>
+        <w:gridCol w:w="1270"/>
+      </w:tblGrid>
+      <w:tr>
+        <w:tc>
+          <w:tcPr>
+            <w:tcW w:w="2122" w:type="dxa"/>
+          </w:tcPr>
+          <w:p>
+            <w:pPr>
+              <w:rPr>
+                <w:lang w:val="en-US"/>
+              </w:rPr>
+            </w:pPr>
+            <w:r>
+              <w:rPr>
+                <w:lang w:val="en-US"/>
+              </w:rPr>
+              <w:t>Description risk</w:t>
+            </w:r>
+          </w:p>
+        </w:tc>
+        <w:tc>
+          <w:tcPr>
+            <w:tcW w:w="1842" w:type="dxa"/>
+          </w:tcPr>
+          <w:p>
+            <w:pPr>
+              <w:rPr>
+                <w:lang w:val="en-US"/>
+              </w:rPr>
+            </w:pPr>
+            <w:r>
+              <w:rPr>
+                <w:lang w:val="en-US"/>
+              </w:rPr>
+              <w:t>How to prevent</w:t>
+            </w:r>
+          </w:p>
+        </w:tc>
+        <w:tc>
+          <w:tcPr>
+            <w:tcW w:w="1276" w:type="dxa"/>
+          </w:tcPr>
+          <w:p>
+            <w:pPr>
+              <w:rPr>
+                <w:lang w:val="en-US"/>
+              </w:rPr>
+            </w:pPr>
+            <w:r>
+              <w:rPr>
+                <w:lang w:val="en-US"/>
+              </w:rPr>
+              <w:t>Occurrence chance</w:t>
+            </w:r>
+          </w:p>
+        </w:tc>
+        <w:tc>
+          <w:tcPr>
+            <w:tcW w:w="1276" w:type="dxa"/>
+          </w:tcPr>
+          <w:p>
+            <w:pPr>
+              <w:rPr>
+                <w:lang w:val="en-US"/>
+              </w:rPr>
+            </w:pPr>
+            <w:r>
+              <w:rPr>
+                <w:lang w:val="en-US"/>
+              </w:rPr>
+              <w:t>Impact</w:t>
+            </w:r>
+          </w:p>
+        </w:tc>
+        <w:tc>
+          <w:tcPr>
+            <w:tcW w:w="1276" w:type="dxa"/>
+          </w:tcPr>
+          <w:p>
+            <w:pPr>
+              <w:rPr>
+                <w:lang w:val="en-US"/>
+              </w:rPr>
+            </w:pPr>
+            <w:r>
+              <w:rPr>
+                <w:lang w:val="en-US"/>
+              </w:rPr>
+              <w:t>Risk (chance x impact)</w:t>
+            </w:r>
+          </w:p>
+        </w:tc>
+        <w:tc>
+          <w:tcPr>
+            <w:tcW w:w="1270" w:type="dxa"/>
+          </w:tcPr>
+          <w:p>
+            <w:pPr>
+              <w:rPr>
+                <w:lang w:val="en-US"/>
+              </w:rPr>
+            </w:pPr>
+            <w:r>
+              <w:rPr>
+                <w:lang w:val="en-US"/>
+              </w:rPr>
+              <w:t>Priority</w:t>
+            </w:r>
+          </w:p>
+        </w:tc>
+      </w:tr>
+      <w:tr>
+        <w:tc>
+          <w:tcPr>
+            <w:tcW w:w="2122" w:type="dxa"/>
+          </w:tcPr>
+          <w:p>
+            <w:pPr>
+              <w:rPr>
+                <w:lang w:val="en-US"/>
+              </w:rPr>
+            </w:pPr>
+            <w:r>
+              <w:rPr>
+                <w:lang w:val="en-US"/>
+              </w:rPr>
+              <w:t>If the schedule is not adhered to by all concerned by both the project and the steering committee, the risk that the deadline is not met by the project.</w:t>
+            </w:r>
+          </w:p>
+        </w:tc>
+        <w:tc>
+          <w:tcPr>
+            <w:tcW w:w="1842" w:type="dxa"/>
+          </w:tcPr>
+          <w:p>
+            <w:pPr>
+              <w:rPr>
+                <w:lang w:val="en-US"/>
+              </w:rPr>
+            </w:pPr>
+            <w:r>
+              <w:rPr>
+                <w:lang w:val="en-US"/>
+              </w:rPr>
+              <w:t>We will prevent this by keeping up with our schedule. If we can’t keep up we will schedule extra time for the project.</w:t>
+            </w:r>
+          </w:p>
+        </w:tc>
+        <w:tc>
+          <w:tcPr>
+            <w:tcW w:w="1276" w:type="dxa"/>
+          </w:tcPr>
+          <w:p>
+            <w:pPr>
+              <w:rPr>
+                <w:lang w:val="en-US"/>
+              </w:rPr>
+            </w:pPr>
+            <w:r>
+              <w:rPr>
+                <w:lang w:val="en-US"/>
+              </w:rPr>
+              <w:t>2</w:t>
+            </w:r>
+          </w:p>
+        </w:tc>
+        <w:tc>
+          <w:tcPr>
+            <w:tcW w:w="1276" w:type="dxa"/>
+          </w:tcPr>
+          <w:p>
+            <w:pPr>
+              <w:rPr>
+                <w:lang w:val="en-US"/>
+              </w:rPr>
+            </w:pPr>
+            <w:r>
+              <w:rPr>
+                <w:lang w:val="en-US"/>
+              </w:rPr>
+              <w:t>4</w:t>
+            </w:r>
+          </w:p>
+        </w:tc>
+        <w:tc>
+          <w:tcPr>
+            <w:tcW w:w="1276" w:type="dxa"/>
+          </w:tcPr>
+          <w:p>
+            <w:pPr>
+              <w:rPr>
+                <w:lang w:val="en-US"/>
+              </w:rPr>
+            </w:pPr>
+            <w:r>
+              <w:rPr>
+                <w:lang w:val="en-US"/>
+              </w:rPr>
+              <w:t>6</w:t>
+            </w:r>
+          </w:p>
+        </w:tc>
+        <w:tc>
+          <w:tcPr>
+            <w:tcW w:w="1270" w:type="dxa"/>
+          </w:tcPr>
+          <w:p>
+            <w:pPr>
+              <w:rPr>
+                <w:lang w:val="en-US"/>
+              </w:rPr>
+            </w:pPr>
+            <w:r>
+              <w:rPr>
+                <w:lang w:val="en-US"/>
+              </w:rPr>
+              <w:t>1</w:t>
+            </w:r>
+          </w:p>
+        </w:tc>
+      </w:tr>
+      <w:tr>
+        <w:tc>
+          <w:tcPr>
+            <w:tcW w:w="2122" w:type="dxa"/>
+          </w:tcPr>
+          <w:p>
+            <w:pPr>
+              <w:rPr>
+                <w:lang w:val="en-US"/>
+              </w:rPr>
+            </w:pPr>
+            <w:r>
+              <w:rPr>
+                <w:lang w:val="en-US"/>
+              </w:rPr>
+              <w:t>It may happen that the research goals cannot be achieved because of lack of funds in to achieve this within the planned timescale.</w:t>
+            </w:r>
+          </w:p>
+        </w:tc>
+        <w:tc>
+          <w:tcPr>
+            <w:tcW w:w="1842" w:type="dxa"/>
+          </w:tcPr>
+          <w:p>
+            <w:pPr>
+              <w:rPr>
+                <w:lang w:val="en-US"/>
+              </w:rPr>
+            </w:pPr>
+            <w:r>
+              <w:rPr>
+                <w:lang w:val="en-US"/>
+              </w:rPr>
+              <w:t>This will be prevented by contact</w:t>
+            </w:r>
+            <w:r>
+              <w:rPr>
+                <w:lang w:val="en-US"/>
+              </w:rPr>
+              <w:t>ing a lot about the funds</w:t>
+            </w:r>
+          </w:p>
+        </w:tc>
+        <w:tc>
+          <w:tcPr>
+            <w:tcW w:w="1276" w:type="dxa"/>
+          </w:tcPr>
+          <w:p>
+            <w:pPr>
+              <w:rPr>
+                <w:lang w:val="en-US"/>
+              </w:rPr>
+            </w:pPr>
+            <w:r>
+              <w:rPr>
+                <w:lang w:val="en-US"/>
+              </w:rPr>
+              <w:t>1</w:t>
+            </w:r>
+          </w:p>
+        </w:tc>
+        <w:tc>
+          <w:tcPr>
+            <w:tcW w:w="1276" w:type="dxa"/>
+          </w:tcPr>
+          <w:p>
+            <w:pPr>
+              <w:rPr>
+                <w:lang w:val="en-US"/>
+              </w:rPr>
+            </w:pPr>
+            <w:r>
+              <w:rPr>
+                <w:lang w:val="en-US"/>
+              </w:rPr>
+              <w:t>4</w:t>
+            </w:r>
+          </w:p>
+        </w:tc>
+        <w:tc>
+          <w:tcPr>
+            <w:tcW w:w="1276" w:type="dxa"/>
+          </w:tcPr>
+          <w:p>
+            <w:pPr>
+              <w:rPr>
+                <w:lang w:val="en-US"/>
+              </w:rPr>
+            </w:pPr>
+            <w:r>
+              <w:rPr>
+                <w:lang w:val="en-US"/>
+              </w:rPr>
+              <w:t>5</w:t>
+            </w:r>
+          </w:p>
+        </w:tc>
+        <w:tc>
+          <w:tcPr>
+            <w:tcW w:w="1270" w:type="dxa"/>
+          </w:tcPr>
+          <w:p>
+            <w:pPr>
+              <w:rPr>
+                <w:lang w:val="en-US"/>
+              </w:rPr>
+            </w:pPr>
+            <w:r>
+              <w:rPr>
+                <w:lang w:val="en-US"/>
+              </w:rPr>
+              <w:t>4</w:t>
+            </w:r>
+          </w:p>
+        </w:tc>
+      </w:tr>
+      <w:tr>
+        <w:tc>
+          <w:tcPr>
+            <w:tcW w:w="2122" w:type="dxa"/>
+          </w:tcPr>
+          <w:p>
+            <w:pPr>
+              <w:rPr>
+                <w:lang w:val="en-US"/>
+              </w:rPr>
+            </w:pPr>
+            <w:r>
+              <w:rPr>
+                <w:lang w:val="en-US"/>
+              </w:rPr>
+              <w:t>It could be that some people of the team can’t work because of illness.</w:t>
+            </w:r>
+          </w:p>
+        </w:tc>
+        <w:tc>
+          <w:tcPr>
+            <w:tcW w:w="1842" w:type="dxa"/>
+          </w:tcPr>
+          <w:p>
+            <w:pPr>
+              <w:rPr>
+                <w:lang w:val="en-US"/>
+              </w:rPr>
+            </w:pPr>
+            <w:r>
+              <w:rPr>
+                <w:lang w:val="en-US"/>
+              </w:rPr>
+              <w:t>If this is the case the work of the ill team members will be assigned to others</w:t>
+            </w:r>
+          </w:p>
+        </w:tc>
+        <w:tc>
+          <w:tcPr>
+            <w:tcW w:w="1276" w:type="dxa"/>
+          </w:tcPr>
+          <w:p>
+            <w:pPr>
+              <w:rPr>
+                <w:lang w:val="en-US"/>
+              </w:rPr>
+            </w:pPr>
+            <w:r>
+              <w:rPr>
+                <w:lang w:val="en-US"/>
+              </w:rPr>
+              <w:t>4</w:t>
+            </w:r>
+          </w:p>
+        </w:tc>
+        <w:tc>
+          <w:tcPr>
+            <w:tcW w:w="1276" w:type="dxa"/>
+          </w:tcPr>
+          <w:p>
+            <w:pPr>
+              <w:rPr>
+                <w:lang w:val="en-US"/>
+              </w:rPr>
+            </w:pPr>
+            <w:r>
+              <w:rPr>
+                <w:lang w:val="en-US"/>
+              </w:rPr>
+              <w:t>1</w:t>
+            </w:r>
+          </w:p>
+        </w:tc>
+        <w:tc>
+          <w:tcPr>
+            <w:tcW w:w="1276" w:type="dxa"/>
+          </w:tcPr>
+          <w:p>
+            <w:pPr>
+              <w:rPr>
+                <w:lang w:val="en-US"/>
+              </w:rPr>
+            </w:pPr>
+            <w:r>
+              <w:rPr>
+                <w:lang w:val="en-US"/>
+              </w:rPr>
+              <w:t>5</w:t>
+            </w:r>
+          </w:p>
+        </w:tc>
+        <w:tc>
+          <w:tcPr>
+            <w:tcW w:w="1270" w:type="dxa"/>
+          </w:tcPr>
+          <w:p>
+            <w:pPr>
+              <w:rPr>
+                <w:lang w:val="en-US"/>
+              </w:rPr>
+            </w:pPr>
+            <w:r>
+              <w:rPr>
+                <w:lang w:val="en-US"/>
+              </w:rPr>
+              <w:t>5</w:t>
+            </w:r>
+          </w:p>
+        </w:tc>
+      </w:tr>
+      <w:tr>
+        <w:tc>
+          <w:tcPr>
+            <w:tcW w:w="2122" w:type="dxa"/>
+          </w:tcPr>
+          <w:p>
+            <w:pPr>
+              <w:rPr>
+                <w:lang w:val="en-US"/>
+              </w:rPr>
+            </w:pPr>
+            <w:r>
+              <w:rPr>
+                <w:lang w:val="en-US"/>
+              </w:rPr>
+              <w:t>It could always be that someone can’t work because of private reasons</w:t>
+            </w:r>
+          </w:p>
+        </w:tc>
+        <w:tc>
+          <w:tcPr>
+            <w:tcW w:w="1842" w:type="dxa"/>
+          </w:tcPr>
+          <w:p>
+            <w:pPr>
+              <w:rPr>
+                <w:lang w:val="en-US"/>
+              </w:rPr>
+            </w:pPr>
+            <w:r>
+              <w:rPr>
+                <w:lang w:val="en-US"/>
+              </w:rPr>
+              <w:t>If this is the case the work of this person will be assigned to other team members</w:t>
+            </w:r>
+          </w:p>
+        </w:tc>
+        <w:tc>
+          <w:tcPr>
+            <w:tcW w:w="1276" w:type="dxa"/>
+          </w:tcPr>
+          <w:p>
+            <w:pPr>
+              <w:rPr>
+                <w:lang w:val="en-US"/>
+              </w:rPr>
+            </w:pPr>
+            <w:r>
+              <w:rPr>
+                <w:lang w:val="en-US"/>
+              </w:rPr>
+              <w:t>2</w:t>
+            </w:r>
+          </w:p>
+        </w:tc>
+        <w:tc>
+          <w:tcPr>
+            <w:tcW w:w="1276" w:type="dxa"/>
+          </w:tcPr>
+          <w:p>
+            <w:pPr>
+              <w:rPr>
+                <w:lang w:val="en-US"/>
+              </w:rPr>
+            </w:pPr>
+            <w:r>
+              <w:rPr>
+                <w:lang w:val="en-US"/>
+              </w:rPr>
+              <w:t>1</w:t>
+            </w:r>
+          </w:p>
+        </w:tc>
+        <w:tc>
+          <w:tcPr>
+            <w:tcW w:w="1276" w:type="dxa"/>
+          </w:tcPr>
+          <w:p>
+            <w:pPr>
+              <w:rPr>
+                <w:lang w:val="en-US"/>
+              </w:rPr>
+            </w:pPr>
+            <w:r>
+              <w:rPr>
+                <w:lang w:val="en-US"/>
+              </w:rPr>
+              <w:t>3</w:t>
+            </w:r>
+          </w:p>
+        </w:tc>
+        <w:tc>
+          <w:tcPr>
+            <w:tcW w:w="1270" w:type="dxa"/>
+          </w:tcPr>
+          <w:p>
+            <w:pPr>
+              <w:rPr>
+                <w:lang w:val="en-US"/>
+              </w:rPr>
+            </w:pPr>
+            <w:r>
+              <w:rPr>
+                <w:lang w:val="en-US"/>
+              </w:rPr>
+              <w:t>3</w:t>
+            </w:r>
+          </w:p>
+        </w:tc>
+      </w:tr>
+      <w:tr>
+        <w:tc>
+          <w:tcPr>
+            <w:tcW w:w="2122" w:type="dxa"/>
+          </w:tcPr>
+          <w:p>
+            <w:pPr>
+              <w:rPr>
+                <w:lang w:val="en-US"/>
+              </w:rPr>
+            </w:pPr>
+            <w:r>
+              <w:rPr>
+                <w:lang w:val="en-US"/>
+              </w:rPr>
+              <w:t xml:space="preserve">If extra functions are asked for the application while developing, we will have to </w:t>
+            </w:r>
+            <w:r>
+              <w:rPr>
+                <w:lang w:val="en-US"/>
+              </w:rPr>
+              <w:t>extend our schedule</w:t>
+            </w:r>
+          </w:p>
+        </w:tc>
+        <w:tc>
+          <w:tcPr>
+            <w:tcW w:w="1842" w:type="dxa"/>
+          </w:tcPr>
+          <w:p>
+            <w:pPr>
+              <w:rPr>
+                <w:lang w:val="en-US"/>
+              </w:rPr>
+            </w:pPr>
+            <w:r>
+              <w:rPr>
+                <w:lang w:val="en-US"/>
+              </w:rPr>
+              <w:t>With enough communication this won’t be the case</w:t>
+            </w:r>
+          </w:p>
+        </w:tc>
+        <w:tc>
+          <w:tcPr>
+            <w:tcW w:w="1276" w:type="dxa"/>
+          </w:tcPr>
+          <w:p>
+            <w:pPr>
+              <w:rPr>
+                <w:lang w:val="en-US"/>
+              </w:rPr>
+            </w:pPr>
+            <w:r>
+              <w:rPr>
+                <w:lang w:val="en-US"/>
+              </w:rPr>
+              <w:t>1</w:t>
+            </w:r>
+          </w:p>
+        </w:tc>
+        <w:tc>
+          <w:tcPr>
+            <w:tcW w:w="1276" w:type="dxa"/>
+          </w:tcPr>
+          <w:p>
+            <w:pPr>
+              <w:rPr>
+                <w:lang w:val="en-US"/>
+              </w:rPr>
+            </w:pPr>
+            <w:r>
+              <w:rPr>
+                <w:lang w:val="en-US"/>
+              </w:rPr>
+              <w:t>3</w:t>
+            </w:r>
+          </w:p>
+        </w:tc>
+        <w:tc>
+          <w:tcPr>
+            <w:tcW w:w="1276" w:type="dxa"/>
+          </w:tcPr>
+          <w:p>
+            <w:pPr>
+              <w:rPr>
+                <w:lang w:val="en-US"/>
+              </w:rPr>
+            </w:pPr>
+            <w:r>
+              <w:rPr>
+                <w:lang w:val="en-US"/>
+              </w:rPr>
+              <w:t>4</w:t>
+            </w:r>
+          </w:p>
+        </w:tc>
+        <w:tc>
+          <w:tcPr>
+            <w:tcW w:w="1270" w:type="dxa"/>
+          </w:tcPr>
+          <w:p>
+            <w:pPr>
+              <w:rPr>
+                <w:lang w:val="en-US"/>
+              </w:rPr>
+            </w:pPr>
+            <w:r>
+              <w:rPr>
+                <w:lang w:val="en-US"/>
+              </w:rPr>
+              <w:t>2</w:t>
+            </w:r>
+          </w:p>
+        </w:tc>
+      </w:tr>
+    </w:tbl>
+    <w:p>
+      <w:pPr>
+        <w:rPr>
+          <w:lang w:val="en-US"/>
+        </w:rPr>
+      </w:pPr>
       <w:r>
         <w:rPr>
           <w:lang w:val="en-US"/>
         </w:rPr>
         <w:lastRenderedPageBreak/>
-        <w:t>extern</w:t>
-      </w:r>
-      <w:bookmarkEnd w:id="16"/>
-    </w:p>
-    <w:p>
-      <w:pPr>
-        <w:rPr>
-          <w:lang w:val="en-US"/>
-        </w:rPr>
-      </w:pPr>
-    </w:p>
-    <w:p>
-      <w:pPr>
-        <w:rPr>
-          <w:rStyle w:val="Kop3Char"/>
-          <w:lang w:val="en-US"/>
-        </w:rPr>
-      </w:pPr>
-      <w:bookmarkStart w:id="17" w:name="_Toc462733129"/>
-      <w:r>
-        <w:rPr>
-          <w:rStyle w:val="Kop3Char"/>
-          <w:lang w:val="en-US"/>
-        </w:rPr>
-        <w:t>Disease</w:t>
-      </w:r>
-      <w:bookmarkEnd w:id="17"/>
-      <w:r>
-        <w:rPr>
-          <w:rStyle w:val="Kop3Char"/>
-          <w:lang w:val="en-US"/>
-        </w:rPr>
-        <w:t xml:space="preserve"> (4) (1)</w:t>
-      </w:r>
-    </w:p>
-    <w:p>
-      <w:pPr>
-        <w:rPr>
-          <w:lang w:val="en-US"/>
-        </w:rPr>
-      </w:pPr>
-      <w:r>
-        <w:rPr>
-          <w:lang w:val="en-US"/>
-        </w:rPr>
-        <w:t xml:space="preserve">There is always a chance that someone gets sick within the steering committee and the project group. If the Avoid the entire steering committee or the entire project are long absent or sick, it must there be a consultation with the client Harry van </w:t>
-      </w:r>
-      <w:proofErr w:type="spellStart"/>
-      <w:r>
-        <w:rPr>
-          <w:lang w:val="en-US"/>
-        </w:rPr>
-        <w:t>Bueren</w:t>
-      </w:r>
-      <w:proofErr w:type="spellEnd"/>
-      <w:r>
-        <w:rPr>
-          <w:lang w:val="en-US"/>
-        </w:rPr>
-        <w:t>.</w:t>
-      </w:r>
-    </w:p>
-    <w:p>
-      <w:pPr>
-        <w:rPr>
-          <w:lang w:val="en-US"/>
-        </w:rPr>
-      </w:pPr>
-    </w:p>
-    <w:p>
-      <w:pPr>
-        <w:rPr>
-          <w:rStyle w:val="Kop3Char"/>
-          <w:lang w:val="en-US"/>
-        </w:rPr>
-      </w:pPr>
-      <w:bookmarkStart w:id="18" w:name="_Toc462733130"/>
-      <w:r>
-        <w:rPr>
-          <w:rStyle w:val="Kop3Char"/>
-          <w:lang w:val="en-US"/>
-        </w:rPr>
-        <w:t>Absence of project members by circumstances</w:t>
-      </w:r>
-      <w:bookmarkEnd w:id="18"/>
-      <w:r>
-        <w:rPr>
-          <w:rStyle w:val="Kop3Char"/>
-          <w:lang w:val="en-US"/>
-        </w:rPr>
-        <w:t xml:space="preserve"> </w:t>
-      </w:r>
-      <w:r>
-        <w:rPr>
-          <w:rStyle w:val="Kop3Char"/>
-          <w:lang w:val="en-US"/>
-        </w:rPr>
-        <w:t>(2) (1)</w:t>
-      </w:r>
-    </w:p>
-    <w:p>
-      <w:pPr>
-        <w:rPr>
-          <w:lang w:val="en-US"/>
-        </w:rPr>
-      </w:pPr>
-      <w:r>
-        <w:rPr>
-          <w:lang w:val="en-US"/>
-        </w:rPr>
-        <w:t xml:space="preserve">There is always someone absent due to circumstances beyond the person can do </w:t>
-      </w:r>
-      <w:proofErr w:type="gramStart"/>
-      <w:r>
-        <w:rPr>
-          <w:lang w:val="en-US"/>
-        </w:rPr>
-        <w:t>nothing ,</w:t>
-      </w:r>
-      <w:proofErr w:type="gramEnd"/>
-      <w:r>
-        <w:rPr>
-          <w:lang w:val="en-US"/>
-        </w:rPr>
-        <w:t xml:space="preserve"> concerned would already be able to start in such a case working until this person is there or else move appointment.</w:t>
-      </w:r>
-    </w:p>
-    <w:p>
-      <w:pPr>
-        <w:rPr>
-          <w:lang w:val="en-US"/>
-        </w:rPr>
-      </w:pPr>
-    </w:p>
-    <w:p>
-      <w:pPr>
-        <w:rPr>
-          <w:lang w:val="en-US"/>
-        </w:rPr>
-      </w:pPr>
-      <w:bookmarkStart w:id="19" w:name="_Toc462733131"/>
-      <w:r>
-        <w:rPr>
-          <w:rStyle w:val="Kop3Char"/>
-          <w:lang w:val="en-US"/>
-        </w:rPr>
-        <w:t>Changing the problem or goal</w:t>
-      </w:r>
-      <w:bookmarkEnd w:id="19"/>
-      <w:r>
-        <w:rPr>
-          <w:lang w:val="en-US"/>
-        </w:rPr>
-        <w:t xml:space="preserve"> </w:t>
-      </w:r>
-      <w:r>
-        <w:rPr>
-          <w:rStyle w:val="Kop3Char"/>
-        </w:rPr>
-        <w:t>(1) (3)</w:t>
-      </w:r>
-    </w:p>
-    <w:p>
-      <w:pPr>
-        <w:rPr>
-          <w:lang w:val="en-US"/>
-        </w:rPr>
-      </w:pPr>
-      <w:r>
-        <w:rPr>
-          <w:lang w:val="en-US"/>
-        </w:rPr>
-        <w:t>The opportunity for change during the project is small, b</w:t>
-      </w:r>
-      <w:r>
-        <w:rPr>
-          <w:lang w:val="en-US"/>
-        </w:rPr>
-        <w:t>ut it can prevent these changes</w:t>
-      </w:r>
-      <w:r>
-        <w:rPr>
-          <w:lang w:val="en-US"/>
-        </w:rPr>
-        <w:t>. In that case this will be communicated in due time to the steering committee and the project will be adapted in time. Also directly to the schedule to see whether this is feasible in the time remaining and it is checked whether there are alternatives to making this process in the most efficient manner.</w:t>
-      </w:r>
-      <w:r>
-        <w:rPr>
-          <w:lang w:val="en-US"/>
-        </w:rPr>
-        <w:t xml:space="preserve">       </w:t>
-      </w:r>
-      <w:bookmarkStart w:id="20" w:name="_GoBack"/>
-      <w:bookmarkEnd w:id="20"/>
-      <w:r>
-        <w:rPr>
-          <w:lang w:val="en-US"/>
-        </w:rPr>
-        <w:t xml:space="preserve">                       </w:t>
+        <w:t xml:space="preserve">                          </w:t>
       </w:r>
       <w:r>
         <w:pict>
@@ -4703,7 +4531,7 @@
             <v:path o:extrusionok="f" gradientshapeok="t" o:connecttype="rect"/>
             <o:lock v:ext="edit" aspectratio="t"/>
           </v:shapetype>
-          <v:shape id="_x0000_i1025" type="#_x0000_t75" alt="Microsoft Office-handtekeningregel..." style="width:191.55pt;height:96.3pt">
+          <v:shape id="_x0000_i1034" type="#_x0000_t75" alt="Microsoft Office-handtekeningregel..." style="width:191.25pt;height:96pt">
             <v:imagedata r:id="rId13" o:title=""/>
             <o:lock v:ext="edit" ungrouping="t" rotation="t" cropping="t" verticies="t" text="t" grouping="t"/>
             <o:signatureline v:ext="edit" id="{C2251BA7-34A9-435F-AC7B-0F1E8870F6A9}" provid="{00000000-0000-0000-0000-000000000000}" o:suggestedsigner="Harry van Bueren" o:suggestedsigner2="Manager Barroc-it" o:suggestedsigneremail="f.vangils@rocwb.nl" issignatureline="t"/>
@@ -4711,33 +4539,14 @@
         </w:pict>
       </w:r>
       <w:r>
-        <w:rPr>
-          <w:lang w:val="en-US"/>
-        </w:rPr>
-        <w:tab/>
-      </w:r>
-      <w:r>
-        <w:rPr>
-          <w:lang w:val="en-US"/>
-        </w:rPr>
-        <w:tab/>
-      </w:r>
-      <w:r>
         <w:pict>
-          <v:shape id="_x0000_i1026" type="#_x0000_t75" alt="Microsoft Office-handtekeningregel..." style="width:191.55pt;height:96.3pt">
+          <v:shape id="_x0000_i1026" type="#_x0000_t75" alt="Microsoft Office-handtekeningregel..." style="width:191.25pt;height:96pt">
             <v:imagedata r:id="rId14" o:title=""/>
             <o:lock v:ext="edit" ungrouping="t" rotation="t" cropping="t" verticies="t" text="t" grouping="t"/>
             <o:signatureline v:ext="edit" id="{93655CC8-A760-447A-9913-76E1D9DFEE1F}" provid="{00000000-0000-0000-0000-000000000000}" o:suggestedsigner="Keanu Ryan Janssen" o:suggestedsigner2="Manager Lionweb" o:suggestedsigneremail="d220329@edu.rocwb.nl" issignatureline="t"/>
           </v:shape>
         </w:pict>
       </w:r>
-    </w:p>
-    <w:p>
-      <w:pPr>
-        <w:rPr>
-          <w:lang w:val="en-US"/>
-        </w:rPr>
-      </w:pPr>
     </w:p>
     <w:sectPr>
       <w:footerReference w:type="default" r:id="rId15"/>
@@ -4807,7 +4616,7 @@
           <w:rPr>
             <w:noProof/>
           </w:rPr>
-          <w:t>7</w:t>
+          <w:t>6</w:t>
         </w:r>
         <w:r>
           <w:fldChar w:fldCharType="end"/>
@@ -5092,6 +4901,7 @@
     <w:lsdException w:name="HTML Sample" w:semiHidden="1" w:unhideWhenUsed="1"/>
     <w:lsdException w:name="HTML Typewriter" w:semiHidden="1" w:unhideWhenUsed="1"/>
     <w:lsdException w:name="HTML Variable" w:semiHidden="1" w:unhideWhenUsed="1"/>
+    <w:lsdException w:name="Normal Table" w:semiHidden="1" w:unhideWhenUsed="1"/>
     <w:lsdException w:name="annotation subject" w:semiHidden="1" w:unhideWhenUsed="1"/>
     <w:lsdException w:name="No List" w:semiHidden="1" w:unhideWhenUsed="1"/>
     <w:lsdException w:name="Outline List 1" w:semiHidden="1" w:unhideWhenUsed="1"/>
@@ -5138,8 +4948,10 @@
     <w:lsdException w:name="Table Subtle 2" w:semiHidden="1" w:unhideWhenUsed="1"/>
     <w:lsdException w:name="Table Web 1" w:semiHidden="1" w:unhideWhenUsed="1"/>
     <w:lsdException w:name="Table Web 2" w:semiHidden="1" w:unhideWhenUsed="1"/>
+    <w:lsdException w:name="Table Web 3" w:semiHidden="1" w:unhideWhenUsed="1"/>
     <w:lsdException w:name="Balloon Text" w:semiHidden="1" w:unhideWhenUsed="1"/>
     <w:lsdException w:name="Table Grid" w:uiPriority="39"/>
+    <w:lsdException w:name="Table Theme" w:semiHidden="1" w:unhideWhenUsed="1"/>
     <w:lsdException w:name="Placeholder Text" w:semiHidden="1"/>
     <w:lsdException w:name="No Spacing" w:uiPriority="1" w:qFormat="1"/>
     <w:lsdException w:name="Light Shading" w:uiPriority="60"/>
@@ -5730,6 +5542,25 @@
       <w:ind w:left="400"/>
     </w:pPr>
   </w:style>
+  <w:style w:type="table" w:styleId="Tabelraster">
+    <w:name w:val="Table Grid"/>
+    <w:basedOn w:val="Standaardtabel"/>
+    <w:uiPriority w:val="39"/>
+    <w:rsid w:val="000E3B5B"/>
+    <w:pPr>
+      <w:spacing w:after="0" w:line="240" w:lineRule="auto"/>
+    </w:pPr>
+    <w:tblPr>
+      <w:tblBorders>
+        <w:top w:val="single" w:sz="4" w:space="0" w:color="auto"/>
+        <w:left w:val="single" w:sz="4" w:space="0" w:color="auto"/>
+        <w:bottom w:val="single" w:sz="4" w:space="0" w:color="auto"/>
+        <w:right w:val="single" w:sz="4" w:space="0" w:color="auto"/>
+        <w:insideH w:val="single" w:sz="4" w:space="0" w:color="auto"/>
+        <w:insideV w:val="single" w:sz="4" w:space="0" w:color="auto"/>
+      </w:tblBorders>
+    </w:tblPr>
+  </w:style>
 </w:styles>
 </file>
 
@@ -5852,9 +5683,8 @@
     <w:panose1 w:val="020B0502040204020203"/>
     <w:charset w:val="00"/>
     <w:family w:val="swiss"/>
-    <w:notTrueType/>
     <w:pitch w:val="variable"/>
-    <w:sig w:usb0="00000003" w:usb1="00000000" w:usb2="00000000" w:usb3="00000000" w:csb0="00000001" w:csb1="00000000"/>
+    <w:sig w:usb0="E4002EFF" w:usb1="C000E47F" w:usb2="00000009" w:usb3="00000000" w:csb0="000001FF" w:csb1="00000000"/>
   </w:font>
 </w:fonts>
 </file>
@@ -5883,6 +5713,7 @@
     <w:rsid w:val="00586AC9"/>
     <w:rsid w:val="006754C1"/>
     <w:rsid w:val="009D54EB"/>
+    <w:rsid w:val="00A448BF"/>
     <w:rsid w:val="00A66DFC"/>
     <w:rsid w:val="00BD7DF0"/>
     <w:rsid w:val="00BE39C8"/>
@@ -6033,6 +5864,7 @@
     <w:lsdException w:name="HTML Sample" w:semiHidden="1" w:unhideWhenUsed="1"/>
     <w:lsdException w:name="HTML Typewriter" w:semiHidden="1" w:unhideWhenUsed="1"/>
     <w:lsdException w:name="HTML Variable" w:semiHidden="1" w:unhideWhenUsed="1"/>
+    <w:lsdException w:name="Normal Table" w:semiHidden="1" w:unhideWhenUsed="1"/>
     <w:lsdException w:name="annotation subject" w:semiHidden="1" w:unhideWhenUsed="1"/>
     <w:lsdException w:name="No List" w:semiHidden="1" w:unhideWhenUsed="1"/>
     <w:lsdException w:name="Outline List 1" w:semiHidden="1" w:unhideWhenUsed="1"/>
@@ -6079,8 +5911,10 @@
     <w:lsdException w:name="Table Subtle 2" w:semiHidden="1" w:unhideWhenUsed="1"/>
     <w:lsdException w:name="Table Web 1" w:semiHidden="1" w:unhideWhenUsed="1"/>
     <w:lsdException w:name="Table Web 2" w:semiHidden="1" w:unhideWhenUsed="1"/>
+    <w:lsdException w:name="Table Web 3" w:semiHidden="1" w:unhideWhenUsed="1"/>
     <w:lsdException w:name="Balloon Text" w:semiHidden="1" w:unhideWhenUsed="1"/>
     <w:lsdException w:name="Table Grid" w:uiPriority="39"/>
+    <w:lsdException w:name="Table Theme" w:semiHidden="1" w:unhideWhenUsed="1"/>
     <w:lsdException w:name="Placeholder Text" w:semiHidden="1"/>
     <w:lsdException w:name="No Spacing" w:uiPriority="1" w:qFormat="1"/>
     <w:lsdException w:name="Light Shading" w:uiPriority="60"/>
@@ -6632,7 +6466,7 @@
 </file>
 
 <file path=customXml/itemProps2.xml><?xml version="1.0" encoding="utf-8"?>
-<ds:datastoreItem xmlns:ds="http://schemas.openxmlformats.org/officeDocument/2006/customXml" ds:itemID="{8762B61F-9CC8-4DA8-93C6-4383B06E1B84}">
+<ds:datastoreItem xmlns:ds="http://schemas.openxmlformats.org/officeDocument/2006/customXml" ds:itemID="{CCA29900-6D42-41C4-92A7-E6771886952B}">
   <ds:schemaRefs>
     <ds:schemaRef ds:uri="http://schemas.openxmlformats.org/officeDocument/2006/bibliography"/>
   </ds:schemaRefs>

</xml_diff>